<commit_message>
committing test 3 spelling
</commit_message>
<xml_diff>
--- a/Challenge_3.docx
+++ b/Challenge_3.docx
@@ -33,7 +33,21 @@
         <w:t>hands-on</w:t>
       </w:r>
       <w:r>
-        <w:t xml:space="preserve"> coding route but I have operate successfully at DevOps team lead route for a number of years now and my team leadership skills outweigh my coding knowledge. </w:t>
+        <w:t xml:space="preserve"> coding route but I have </w:t>
+      </w:r>
+      <w:r>
+        <w:t>operated</w:t>
+      </w:r>
+      <w:r>
+        <w:t xml:space="preserve"> successfully at DevOps team lead route for </w:t>
+      </w:r>
+      <w:proofErr w:type="gramStart"/>
+      <w:r>
+        <w:t>a number of</w:t>
+      </w:r>
+      <w:proofErr w:type="gramEnd"/>
+      <w:r>
+        <w:t xml:space="preserve"> years now and my team leadership skills outweigh my coding knowledge. </w:t>
       </w:r>
     </w:p>
     <w:sectPr>
@@ -169,6 +183,7 @@
     <w:lsdException w:name="HTML Sample" w:semiHidden="1" w:unhideWhenUsed="1"/>
     <w:lsdException w:name="HTML Typewriter" w:semiHidden="1" w:unhideWhenUsed="1"/>
     <w:lsdException w:name="HTML Variable" w:semiHidden="1" w:unhideWhenUsed="1"/>
+    <w:lsdException w:name="Normal Table" w:semiHidden="1" w:unhideWhenUsed="1"/>
     <w:lsdException w:name="annotation subject" w:semiHidden="1" w:unhideWhenUsed="1"/>
     <w:lsdException w:name="No List" w:semiHidden="1" w:unhideWhenUsed="1"/>
     <w:lsdException w:name="Outline List 1" w:semiHidden="1" w:unhideWhenUsed="1"/>
@@ -215,8 +230,10 @@
     <w:lsdException w:name="Table Subtle 2" w:semiHidden="1" w:unhideWhenUsed="1"/>
     <w:lsdException w:name="Table Web 1" w:semiHidden="1" w:unhideWhenUsed="1"/>
     <w:lsdException w:name="Table Web 2" w:semiHidden="1" w:unhideWhenUsed="1"/>
+    <w:lsdException w:name="Table Web 3" w:semiHidden="1" w:unhideWhenUsed="1"/>
     <w:lsdException w:name="Balloon Text" w:semiHidden="1" w:unhideWhenUsed="1"/>
     <w:lsdException w:name="Table Grid" w:uiPriority="39"/>
+    <w:lsdException w:name="Table Theme" w:semiHidden="1" w:unhideWhenUsed="1"/>
     <w:lsdException w:name="Placeholder Text" w:semiHidden="1"/>
     <w:lsdException w:name="No Spacing" w:uiPriority="1" w:qFormat="1"/>
     <w:lsdException w:name="Light Shading" w:uiPriority="60"/>

</xml_diff>